<commit_message>
chg: Updates for D10
</commit_message>
<xml_diff>
--- a/INTELLIGENCE/VID/01 WIP/OPAR VID INTSUM D9.docx
+++ b/INTELLIGENCE/VID/01 WIP/OPAR VID INTSUM D9.docx
@@ -385,7 +385,13 @@
         <w:rPr>
           <w:lang w:val="en-US"/>
         </w:rPr>
-        <w:t>All ant-ground missiles are launched from their target at a distance at 100nm away from the target. The launch sequence of missiles from the aircrafts will happen at 100nm to ensure correct guiding for the missiles.</w:t>
+        <w:t>All air</w:t>
+      </w:r>
+      <w:r>
+        <w:rPr>
+          <w:lang w:val="en-US"/>
+        </w:rPr>
+        <w:t>-ground missiles are launched from their target at a distance at 100nm away from the target. The launch sequence of missiles from the aircrafts will happen at 100nm to ensure correct guiding for the missiles.</w:t>
       </w:r>
     </w:p>
     <w:p>
@@ -400,9 +406,17 @@
       <w:pPr>
         <w:pStyle w:val="Ingenmellomrom"/>
         <w:rPr>
-          <w:lang w:val="en-US"/>
-        </w:rPr>
-      </w:pPr>
+          <w:b/>
+          <w:lang w:val="en-US"/>
+        </w:rPr>
+      </w:pPr>
+      <w:r>
+        <w:rPr>
+          <w:b/>
+          <w:lang w:val="en-US"/>
+        </w:rPr>
+        <w:t>ASSESSMENT:</w:t>
+      </w:r>
     </w:p>
     <w:p>
       <w:pPr>
@@ -411,6 +425,12 @@
           <w:lang w:val="en-US"/>
         </w:rPr>
       </w:pPr>
+      <w:r>
+        <w:rPr>
+          <w:lang w:val="en-US"/>
+        </w:rPr>
+        <w:t>It is HIGHLY LIKELY that Russian and Chinese missiles will be fired from these distances.</w:t>
+      </w:r>
     </w:p>
     <w:p>
       <w:pPr>
@@ -438,11 +458,98 @@
     </w:p>
     <w:p>
       <w:pPr>
+        <w:pStyle w:val="Overskrift2"/>
+        <w:rPr>
+          <w:lang w:val="en-US"/>
+        </w:rPr>
+      </w:pPr>
+      <w:r>
+        <w:rPr>
+          <w:lang w:val="en-US"/>
+        </w:rPr>
+        <w:lastRenderedPageBreak/>
+        <w:t>Sea</w:t>
+      </w:r>
+    </w:p>
+    <w:p>
+      <w:pPr>
+        <w:pStyle w:val="Overskrift3"/>
+        <w:rPr>
+          <w:lang w:val="en-US"/>
+        </w:rPr>
+      </w:pPr>
+      <w:r>
+        <w:rPr>
+          <w:lang w:val="en-US"/>
+        </w:rPr>
+        <w:t>Russia conducted successful engagements with XXX Anti-ship missile</w:t>
+      </w:r>
+    </w:p>
+    <w:p>
+      <w:pPr>
         <w:pStyle w:val="Ingenmellomrom"/>
         <w:rPr>
           <w:lang w:val="en-US"/>
         </w:rPr>
       </w:pPr>
+      <w:r>
+        <w:rPr>
+          <w:lang w:val="en-US"/>
+        </w:rPr>
+        <w:t>At 0611G (1811Z</w:t>
+      </w:r>
+      <w:r>
+        <w:rPr>
+          <w:lang w:val="en-US"/>
+        </w:rPr>
+        <w:t xml:space="preserve"> D9.1</w:t>
+      </w:r>
+      <w:r>
+        <w:rPr>
+          <w:lang w:val="en-US"/>
+        </w:rPr>
+        <w:t xml:space="preserve">) Russia conducted a successful test launch three </w:t>
+      </w:r>
+      <w:r>
+        <w:rPr>
+          <w:lang w:val="en-US"/>
+        </w:rPr>
+        <w:t>KH-</w:t>
+      </w:r>
+      <w:proofErr w:type="gramStart"/>
+      <w:r>
+        <w:rPr>
+          <w:lang w:val="en-US"/>
+        </w:rPr>
+        <w:t xml:space="preserve">22 </w:t>
+      </w:r>
+      <w:r>
+        <w:rPr>
+          <w:lang w:val="en-US"/>
+        </w:rPr>
+        <w:t xml:space="preserve"> Anti</w:t>
+      </w:r>
+      <w:proofErr w:type="gramEnd"/>
+      <w:r>
+        <w:rPr>
+          <w:lang w:val="en-US"/>
+        </w:rPr>
+        <w:t xml:space="preserve">-ship missiles. The target </w:t>
+      </w:r>
+      <w:proofErr w:type="gramStart"/>
+      <w:r>
+        <w:rPr>
+          <w:lang w:val="en-US"/>
+        </w:rPr>
+        <w:t>vessels was</w:t>
+      </w:r>
+      <w:proofErr w:type="gramEnd"/>
+      <w:r>
+        <w:rPr>
+          <w:lang w:val="en-US"/>
+        </w:rPr>
+        <w:t xml:space="preserve"> stationed just outside the territorial waters of Cyprus (Estimated location: N34 47.000 E034 11.500)</w:t>
+      </w:r>
     </w:p>
     <w:p>
       <w:pPr>
@@ -451,6 +558,165 @@
           <w:lang w:val="en-US"/>
         </w:rPr>
       </w:pPr>
+      <w:r>
+        <w:rPr>
+          <w:b/>
+          <w:lang w:val="en-US"/>
+        </w:rPr>
+        <w:t>COMMENT:</w:t>
+      </w:r>
+      <w:r>
+        <w:rPr>
+          <w:lang w:val="en-US"/>
+        </w:rPr>
+        <w:t xml:space="preserve"> The live fire exercise is conducted as part of the Russian-Chinese activity taking place in the EMED</w:t>
+      </w:r>
+      <w:r>
+        <w:rPr>
+          <w:lang w:val="en-US"/>
+        </w:rPr>
+        <w:t>.</w:t>
+      </w:r>
+    </w:p>
+    <w:p>
+      <w:pPr>
+        <w:pStyle w:val="Ingenmellomrom"/>
+        <w:rPr>
+          <w:lang w:val="en-US"/>
+        </w:rPr>
+      </w:pPr>
+      <w:r>
+        <w:rPr>
+          <w:b/>
+          <w:lang w:val="en-US"/>
+        </w:rPr>
+        <w:t>ASSESSMENT:</w:t>
+      </w:r>
+      <w:r>
+        <w:rPr>
+          <w:lang w:val="en-US"/>
+        </w:rPr>
+        <w:t xml:space="preserve"> LIKELY intended as show of force.  POSSIBLY preparations for further attacks</w:t>
+      </w:r>
+    </w:p>
+    <w:p>
+      <w:pPr>
+        <w:pStyle w:val="Ingenmellomrom"/>
+        <w:rPr>
+          <w:lang w:val="en-US"/>
+        </w:rPr>
+      </w:pPr>
+    </w:p>
+    <w:p>
+      <w:pPr>
+        <w:pStyle w:val="Overskrift3"/>
+        <w:rPr>
+          <w:lang w:val="en-US"/>
+        </w:rPr>
+      </w:pPr>
+      <w:r>
+        <w:rPr>
+          <w:lang w:val="en-US"/>
+        </w:rPr>
+        <w:t>Russia and China LIKELY conducted successful live fire exercise</w:t>
+      </w:r>
+    </w:p>
+    <w:p>
+      <w:pPr>
+        <w:pStyle w:val="Ingenmellomrom"/>
+        <w:rPr>
+          <w:lang w:val="en-US"/>
+        </w:rPr>
+      </w:pPr>
+      <w:r>
+        <w:rPr>
+          <w:lang w:val="en-US"/>
+        </w:rPr>
+        <w:t>At 1725G-1745G (1925Z-1945Z D9.2)</w:t>
+      </w:r>
+      <w:r>
+        <w:rPr>
+          <w:lang w:val="en-US"/>
+        </w:rPr>
+        <w:t xml:space="preserve"> Russia and China conducted a live fire exercise IAW </w:t>
+      </w:r>
+      <w:hyperlink r:id="rId9" w:history="1">
+        <w:r>
+          <w:rPr>
+            <w:rStyle w:val="Hyperkobling"/>
+            <w:lang w:val="en-US"/>
+          </w:rPr>
+          <w:t xml:space="preserve">OPAR VID INTREP Russian </w:t>
+        </w:r>
+        <w:proofErr w:type="gramStart"/>
+        <w:r>
+          <w:rPr>
+            <w:rStyle w:val="Hyperkobling"/>
+            <w:lang w:val="en-US"/>
+          </w:rPr>
+          <w:t>And</w:t>
+        </w:r>
+        <w:proofErr w:type="gramEnd"/>
+        <w:r>
+          <w:rPr>
+            <w:rStyle w:val="Hyperkobling"/>
+            <w:lang w:val="en-US"/>
+          </w:rPr>
+          <w:t xml:space="preserve"> Chinese Live Fire Exercise outside Lebanon</w:t>
+        </w:r>
+      </w:hyperlink>
+      <w:r>
+        <w:rPr>
+          <w:lang w:val="en-US"/>
+        </w:rPr>
+        <w:t>.</w:t>
+      </w:r>
+    </w:p>
+    <w:p>
+      <w:pPr>
+        <w:pStyle w:val="Ingenmellomrom"/>
+        <w:rPr>
+          <w:lang w:val="en-US"/>
+        </w:rPr>
+      </w:pPr>
+      <w:r>
+        <w:rPr>
+          <w:lang w:val="en-US"/>
+        </w:rPr>
+        <w:t xml:space="preserve">Credible VID reporting </w:t>
+      </w:r>
+      <w:r>
+        <w:rPr>
+          <w:lang w:val="en-US"/>
+        </w:rPr>
+        <w:t>indicates</w:t>
+      </w:r>
+      <w:r>
+        <w:rPr>
+          <w:lang w:val="en-US"/>
+        </w:rPr>
+        <w:t xml:space="preserve"> that </w:t>
+      </w:r>
+      <w:r>
+        <w:rPr>
+          <w:lang w:val="en-US"/>
+        </w:rPr>
+        <w:t>t</w:t>
+      </w:r>
+      <w:r>
+        <w:rPr>
+          <w:lang w:val="en-US"/>
+        </w:rPr>
+        <w:t>he exercise was LIKELY considered a success of the integration and coordination between Russian and Chinese assets operating together.</w:t>
+      </w:r>
+    </w:p>
+    <w:p>
+      <w:pPr>
+        <w:pStyle w:val="Ingenmellomrom"/>
+        <w:rPr>
+          <w:lang w:val="en-US"/>
+        </w:rPr>
+      </w:pPr>
     </w:p>
     <w:p>
       <w:pPr>
@@ -463,7 +729,7 @@
         <w:rPr>
           <w:lang w:val="en-US"/>
         </w:rPr>
-        <w:t>Sea</w:t>
+        <w:t>Ground</w:t>
       </w:r>
     </w:p>
     <w:p>
@@ -477,7 +743,7 @@
         <w:rPr>
           <w:lang w:val="en-US"/>
         </w:rPr>
-        <w:t>Russia conducted successful engagements with XXX Anti-ship missile</w:t>
+        <w:t>Patriot battery at Cyprus engaged during coordinated attack</w:t>
       </w:r>
     </w:p>
     <w:p>
@@ -491,35 +757,49 @@
         <w:rPr>
           <w:lang w:val="en-US"/>
         </w:rPr>
-        <w:t xml:space="preserve">At 0611G (1811Z) Russia conducted a successful test launch three XXX Anti-ship missiles. The target </w:t>
+        <w:t xml:space="preserve">Preliminary analyses and interview with survivors indicate that the Patriot Battery at Cyprus </w:t>
       </w:r>
       <w:proofErr w:type="gramStart"/>
       <w:r>
         <w:rPr>
           <w:lang w:val="en-US"/>
         </w:rPr>
-        <w:t>vessels was</w:t>
+        <w:t>were</w:t>
       </w:r>
       <w:proofErr w:type="gramEnd"/>
       <w:r>
         <w:rPr>
           <w:lang w:val="en-US"/>
         </w:rPr>
-        <w:t xml:space="preserve"> stationed just outside the territorial waters of Cyprus (Estimated location: N34 47.000 E034 11.500)</w:t>
+        <w:t xml:space="preserve"> engaged by multiple missiles from two directions. Between 0705G and 0710G (1905Z-1910Z</w:t>
+      </w:r>
+      <w:r>
+        <w:rPr>
+          <w:lang w:val="en-US"/>
+        </w:rPr>
+        <w:t xml:space="preserve"> D9.1</w:t>
+      </w:r>
+      <w:r>
+        <w:rPr>
+          <w:lang w:val="en-US"/>
+        </w:rPr>
+        <w:t>) several missiles from different directions was destroying the defenses.</w:t>
       </w:r>
     </w:p>
     <w:p>
       <w:pPr>
         <w:pStyle w:val="Ingenmellomrom"/>
         <w:rPr>
-          <w:lang w:val="en-US"/>
-        </w:rPr>
-      </w:pPr>
-      <w:r>
-        <w:rPr>
-          <w:lang w:val="en-US"/>
-        </w:rPr>
-        <w:t>COMMENT: The live fire exercise is conducted as part of the Russian-Chinese activity taking place in the EMED (REFERNCE)</w:t>
+          <w:b/>
+          <w:lang w:val="en-US"/>
+        </w:rPr>
+      </w:pPr>
+      <w:r>
+        <w:rPr>
+          <w:b/>
+          <w:lang w:val="en-US"/>
+        </w:rPr>
+        <w:t>ASSESSMENT:</w:t>
       </w:r>
     </w:p>
     <w:p>
@@ -529,6 +809,12 @@
           <w:lang w:val="en-US"/>
         </w:rPr>
       </w:pPr>
+      <w:r>
+        <w:rPr>
+          <w:lang w:val="en-US"/>
+        </w:rPr>
+        <w:t>LIKELY that Russian used multiple activities to distract friendly forces.</w:t>
+      </w:r>
     </w:p>
     <w:p>
       <w:pPr>
@@ -537,11 +823,25 @@
           <w:lang w:val="en-US"/>
         </w:rPr>
       </w:pPr>
-      <w:r>
-        <w:rPr>
-          <w:lang w:val="en-US"/>
-        </w:rPr>
-        <w:t>ASSESSMENT: LIKELY intended as show of force.  POSSIBLY preparations for further attacks</w:t>
+    </w:p>
+    <w:p>
+      <w:pPr>
+        <w:pStyle w:val="Overskrift3"/>
+        <w:rPr>
+          <w:lang w:val="en-US"/>
+        </w:rPr>
+      </w:pPr>
+      <w:r>
+        <w:rPr>
+          <w:lang w:val="en-US"/>
+        </w:rPr>
+        <w:t>MLRS factories</w:t>
+      </w:r>
+      <w:r>
+        <w:rPr>
+          <w:lang w:val="en-US"/>
+        </w:rPr>
+        <w:t xml:space="preserve"> increasing output</w:t>
       </w:r>
     </w:p>
     <w:p>
@@ -551,28 +851,180 @@
           <w:lang w:val="en-US"/>
         </w:rPr>
       </w:pPr>
+      <w:r>
+        <w:rPr>
+          <w:lang w:val="en-US"/>
+        </w:rPr>
+        <w:t xml:space="preserve">VID have now credible reporting that </w:t>
+      </w:r>
+      <w:proofErr w:type="gramStart"/>
+      <w:r>
+        <w:rPr>
+          <w:lang w:val="en-US"/>
+        </w:rPr>
+        <w:t>indicate</w:t>
+      </w:r>
+      <w:proofErr w:type="gramEnd"/>
+      <w:r>
+        <w:rPr>
+          <w:lang w:val="en-US"/>
+        </w:rPr>
+        <w:t xml:space="preserve"> that since the start of the war, MLRS rocket production have doubled in the following factories:</w:t>
+      </w:r>
     </w:p>
     <w:p>
       <w:pPr>
         <w:pStyle w:val="Ingenmellomrom"/>
-        <w:rPr>
-          <w:lang w:val="en-US"/>
-        </w:rPr>
-      </w:pPr>
-    </w:p>
-    <w:p>
-      <w:pPr>
-        <w:pStyle w:val="Overskrift2"/>
-        <w:rPr>
-          <w:lang w:val="en-US"/>
-        </w:rPr>
-      </w:pPr>
-      <w:r>
-        <w:rPr>
-          <w:lang w:val="en-US"/>
-        </w:rPr>
-        <w:t>Ground</w:t>
-      </w:r>
+        <w:numPr>
+          <w:ilvl w:val="0"/>
+          <w:numId w:val="34"/>
+        </w:numPr>
+        <w:rPr>
+          <w:lang w:val="en-US"/>
+        </w:rPr>
+      </w:pPr>
+      <w:r>
+        <w:rPr>
+          <w:lang w:val="en-US"/>
+        </w:rPr>
+        <w:t>SYTGT010 Homs ammunition factory</w:t>
+      </w:r>
+    </w:p>
+    <w:p>
+      <w:pPr>
+        <w:pStyle w:val="Ingenmellomrom"/>
+        <w:numPr>
+          <w:ilvl w:val="0"/>
+          <w:numId w:val="34"/>
+        </w:numPr>
+        <w:rPr>
+          <w:lang w:val="en-US"/>
+        </w:rPr>
+      </w:pPr>
+      <w:r>
+        <w:rPr>
+          <w:lang w:val="en-US"/>
+        </w:rPr>
+        <w:t xml:space="preserve">SYTGT011 </w:t>
+      </w:r>
+      <w:proofErr w:type="spellStart"/>
+      <w:r>
+        <w:rPr>
+          <w:lang w:val="en-US"/>
+        </w:rPr>
+        <w:t>Raqqa</w:t>
+      </w:r>
+      <w:proofErr w:type="spellEnd"/>
+      <w:r>
+        <w:rPr>
+          <w:lang w:val="en-US"/>
+        </w:rPr>
+        <w:t xml:space="preserve"> Ammunition Factory</w:t>
+      </w:r>
+    </w:p>
+    <w:p>
+      <w:pPr>
+        <w:pStyle w:val="Ingenmellomrom"/>
+        <w:numPr>
+          <w:ilvl w:val="0"/>
+          <w:numId w:val="34"/>
+        </w:numPr>
+        <w:rPr>
+          <w:lang w:val="en-US"/>
+        </w:rPr>
+      </w:pPr>
+      <w:r>
+        <w:rPr>
+          <w:lang w:val="en-US"/>
+        </w:rPr>
+        <w:t xml:space="preserve">SYTGT012 </w:t>
+      </w:r>
+      <w:proofErr w:type="spellStart"/>
+      <w:r>
+        <w:rPr>
+          <w:lang w:val="en-US"/>
+        </w:rPr>
+        <w:t>Jirah</w:t>
+      </w:r>
+      <w:proofErr w:type="spellEnd"/>
+      <w:r>
+        <w:rPr>
+          <w:lang w:val="en-US"/>
+        </w:rPr>
+        <w:t xml:space="preserve"> SW Ammunition Factory</w:t>
+      </w:r>
+    </w:p>
+    <w:p>
+      <w:pPr>
+        <w:pStyle w:val="Ingenmellomrom"/>
+        <w:rPr>
+          <w:lang w:val="en-US"/>
+        </w:rPr>
+      </w:pPr>
+    </w:p>
+    <w:p>
+      <w:pPr>
+        <w:pStyle w:val="Ingenmellomrom"/>
+        <w:rPr>
+          <w:lang w:val="en-US"/>
+        </w:rPr>
+      </w:pPr>
+      <w:r>
+        <w:rPr>
+          <w:lang w:val="en-US"/>
+        </w:rPr>
+        <w:t xml:space="preserve">In addition, the Syrian armed forces have doubled the production at </w:t>
+      </w:r>
+      <w:r>
+        <w:rPr>
+          <w:lang w:val="en-US"/>
+        </w:rPr>
+        <w:t>SYTGT063 Rocket motor production facility</w:t>
+      </w:r>
+      <w:r>
+        <w:rPr>
+          <w:lang w:val="en-US"/>
+        </w:rPr>
+        <w:t xml:space="preserve"> in Damascus.</w:t>
+      </w:r>
+    </w:p>
+    <w:p>
+      <w:pPr>
+        <w:pStyle w:val="Ingenmellomrom"/>
+        <w:rPr>
+          <w:b/>
+          <w:lang w:val="en-US"/>
+        </w:rPr>
+      </w:pPr>
+      <w:r>
+        <w:rPr>
+          <w:b/>
+          <w:lang w:val="en-US"/>
+        </w:rPr>
+        <w:t xml:space="preserve">ASSESSMENT: </w:t>
+      </w:r>
+    </w:p>
+    <w:p>
+      <w:pPr>
+        <w:pStyle w:val="Ingenmellomrom"/>
+        <w:rPr>
+          <w:lang w:val="en-US"/>
+        </w:rPr>
+      </w:pPr>
+      <w:r>
+        <w:rPr>
+          <w:lang w:val="en-US"/>
+        </w:rPr>
+        <w:t>It is HIGHLY LIKELY that the Syrian armed forces are ensuring a steady supply of MLRS rockets to be used in either defensive or offensive operations by doubling the production.</w:t>
+      </w:r>
+    </w:p>
+    <w:p>
+      <w:pPr>
+        <w:pStyle w:val="Ingenmellomrom"/>
+        <w:rPr>
+          <w:lang w:val="en-US"/>
+        </w:rPr>
+      </w:pPr>
     </w:p>
     <w:p>
       <w:pPr>
@@ -585,7 +1037,7 @@
         <w:rPr>
           <w:lang w:val="en-US"/>
         </w:rPr>
-        <w:t>Patriot battery at Cyprus engaged during coordinated attack</w:t>
+        <w:t>Artillery ammunition factories increasing output</w:t>
       </w:r>
     </w:p>
     <w:p>
@@ -599,66 +1051,92 @@
         <w:rPr>
           <w:lang w:val="en-US"/>
         </w:rPr>
-        <w:t xml:space="preserve">Preliminary analyses and interview with survivors indicate that the Patriot Battery at Cyprus </w:t>
-      </w:r>
-      <w:proofErr w:type="gramStart"/>
-      <w:r>
-        <w:rPr>
-          <w:lang w:val="en-US"/>
-        </w:rPr>
-        <w:t>were</w:t>
-      </w:r>
-      <w:proofErr w:type="gramEnd"/>
-      <w:r>
-        <w:rPr>
-          <w:lang w:val="en-US"/>
-        </w:rPr>
-        <w:t xml:space="preserve"> engaged by multiple missiles from two directions. Between 0705G and 0710G (1905Z-1910Z) several missiles from different directions was destroying the defenses.</w:t>
+        <w:t>VID have reporting that confirms a doubling of Syrian production of artillery ammunition in the following factories:</w:t>
       </w:r>
     </w:p>
     <w:p>
       <w:pPr>
         <w:pStyle w:val="Ingenmellomrom"/>
-        <w:rPr>
-          <w:lang w:val="en-US"/>
-        </w:rPr>
-      </w:pPr>
+        <w:numPr>
+          <w:ilvl w:val="0"/>
+          <w:numId w:val="37"/>
+        </w:numPr>
+        <w:rPr>
+          <w:lang w:val="en-US"/>
+        </w:rPr>
+      </w:pPr>
+      <w:r>
+        <w:rPr>
+          <w:lang w:val="en-US"/>
+        </w:rPr>
+        <w:t>SYTGT007 Damascus NE Ammunition Factory</w:t>
+      </w:r>
     </w:p>
     <w:p>
       <w:pPr>
         <w:pStyle w:val="Ingenmellomrom"/>
-        <w:rPr>
-          <w:lang w:val="en-US"/>
-        </w:rPr>
-      </w:pPr>
-      <w:r>
-        <w:rPr>
-          <w:lang w:val="en-US"/>
-        </w:rPr>
-        <w:t>ASSESSMENT:</w:t>
+        <w:numPr>
+          <w:ilvl w:val="0"/>
+          <w:numId w:val="37"/>
+        </w:numPr>
+        <w:rPr>
+          <w:lang w:val="en-US"/>
+        </w:rPr>
+      </w:pPr>
+      <w:r>
+        <w:rPr>
+          <w:lang w:val="en-US"/>
+        </w:rPr>
+        <w:t xml:space="preserve">SYTGT008 </w:t>
+      </w:r>
+      <w:proofErr w:type="spellStart"/>
+      <w:r>
+        <w:rPr>
+          <w:lang w:val="en-US"/>
+        </w:rPr>
+        <w:t>Tartus</w:t>
+      </w:r>
+      <w:proofErr w:type="spellEnd"/>
+      <w:r>
+        <w:rPr>
+          <w:lang w:val="en-US"/>
+        </w:rPr>
+        <w:t xml:space="preserve"> Ammunition Factory</w:t>
       </w:r>
     </w:p>
     <w:p>
       <w:pPr>
         <w:pStyle w:val="Ingenmellomrom"/>
-        <w:rPr>
-          <w:lang w:val="en-US"/>
-        </w:rPr>
-      </w:pPr>
-      <w:r>
-        <w:rPr>
-          <w:lang w:val="en-US"/>
-        </w:rPr>
-        <w:t>LIKELY that Russian used multiple activities to distract friendly forces.</w:t>
+        <w:numPr>
+          <w:ilvl w:val="0"/>
+          <w:numId w:val="37"/>
+        </w:numPr>
+        <w:rPr>
+          <w:lang w:val="en-US"/>
+        </w:rPr>
+      </w:pPr>
+      <w:r>
+        <w:rPr>
+          <w:lang w:val="en-US"/>
+        </w:rPr>
+        <w:t>SYTGT009 Damascus N Ammunition Factory</w:t>
       </w:r>
     </w:p>
     <w:p>
       <w:pPr>
         <w:pStyle w:val="Ingenmellomrom"/>
         <w:rPr>
-          <w:lang w:val="en-US"/>
-        </w:rPr>
-      </w:pPr>
+          <w:b/>
+          <w:lang w:val="en-US"/>
+        </w:rPr>
+      </w:pPr>
+      <w:r>
+        <w:rPr>
+          <w:b/>
+          <w:lang w:val="en-US"/>
+        </w:rPr>
+        <w:t xml:space="preserve">ASSESSMENT: </w:t>
+      </w:r>
     </w:p>
     <w:p>
       <w:pPr>
@@ -667,6 +1145,12 @@
           <w:lang w:val="en-US"/>
         </w:rPr>
       </w:pPr>
+      <w:r>
+        <w:rPr>
+          <w:lang w:val="en-US"/>
+        </w:rPr>
+        <w:t>It is HIGHLY LIKELY that the Syrian armed forces are ensuring a steady supply of artillery munitions to be used in either defensive or offensive operations by doubling the production in the mentioned factories.</w:t>
+      </w:r>
     </w:p>
     <w:p>
       <w:pPr>
@@ -686,84 +1170,6 @@
     </w:p>
     <w:p>
       <w:pPr>
-        <w:pStyle w:val="Overskrift3"/>
-        <w:rPr>
-          <w:lang w:val="en-US"/>
-        </w:rPr>
-      </w:pPr>
-      <w:r>
-        <w:rPr>
-          <w:lang w:val="en-US"/>
-        </w:rPr>
-        <w:t>MLRS factories</w:t>
-      </w:r>
-      <w:r>
-        <w:rPr>
-          <w:lang w:val="en-US"/>
-        </w:rPr>
-        <w:t xml:space="preserve"> increasing output</w:t>
-      </w:r>
-    </w:p>
-    <w:p>
-      <w:pPr>
-        <w:pStyle w:val="Ingenmellomrom"/>
-        <w:rPr>
-          <w:lang w:val="en-US"/>
-        </w:rPr>
-      </w:pPr>
-    </w:p>
-    <w:p>
-      <w:pPr>
-        <w:pStyle w:val="Overskrift3"/>
-        <w:rPr>
-          <w:lang w:val="en-US"/>
-        </w:rPr>
-      </w:pPr>
-      <w:r>
-        <w:rPr>
-          <w:lang w:val="en-US"/>
-        </w:rPr>
-        <w:t>Artillery ammunition factories increasing output</w:t>
-      </w:r>
-    </w:p>
-    <w:p>
-      <w:pPr>
-        <w:pStyle w:val="Ingenmellomrom"/>
-        <w:rPr>
-          <w:lang w:val="en-US"/>
-        </w:rPr>
-      </w:pPr>
-    </w:p>
-    <w:p>
-      <w:pPr>
-        <w:pStyle w:val="Overskrift2"/>
-        <w:rPr>
-          <w:lang w:val="en-US"/>
-        </w:rPr>
-      </w:pPr>
-      <w:r>
-        <w:rPr>
-          <w:lang w:val="en-US"/>
-        </w:rPr>
-        <w:t>Political</w:t>
-      </w:r>
-    </w:p>
-    <w:p>
-      <w:pPr>
-        <w:pStyle w:val="Overskrift3"/>
-        <w:rPr>
-          <w:lang w:val="en-US"/>
-        </w:rPr>
-      </w:pPr>
-      <w:r>
-        <w:rPr>
-          <w:lang w:val="en-US"/>
-        </w:rPr>
-        <w:t>TBD</w:t>
-      </w:r>
-    </w:p>
-    <w:p>
-      <w:pPr>
         <w:pStyle w:val="Overskrift1"/>
         <w:rPr>
           <w:lang w:val="en-US"/>
@@ -773,6 +1179,7 @@
         <w:rPr>
           <w:lang w:val="en-US"/>
         </w:rPr>
+        <w:lastRenderedPageBreak/>
         <w:t>VID Intelligence gaps</w:t>
       </w:r>
     </w:p>
@@ -1133,7 +1540,6 @@
         <w:rPr>
           <w:lang w:val="en-US"/>
         </w:rPr>
-        <w:lastRenderedPageBreak/>
         <w:t>Is the entire IADS operational</w:t>
       </w:r>
       <w:r>
@@ -1491,8 +1897,8 @@
       </w:r>
     </w:p>
     <w:sectPr>
-      <w:headerReference w:type="default" r:id="rId9"/>
-      <w:footerReference w:type="default" r:id="rId10"/>
+      <w:headerReference w:type="default" r:id="rId10"/>
+      <w:footerReference w:type="default" r:id="rId11"/>
       <w:pgSz w:w="11906" w:h="16838"/>
       <w:pgMar w:top="1417" w:right="1417" w:bottom="1417" w:left="1417" w:header="708" w:footer="708" w:gutter="0"/>
       <w:cols w:space="708"/>
@@ -2822,6 +3228,119 @@
     </w:lvl>
   </w:abstractNum>
   <w:abstractNum w:abstractNumId="11">
+    <w:nsid w:val="2D1E1C0F"/>
+    <w:multiLevelType w:val="hybridMultilevel"/>
+    <w:tmpl w:val="54F6C6FA"/>
+    <w:lvl w:ilvl="0" w:tplc="04140001">
+      <w:start w:val="1"/>
+      <w:numFmt w:val="bullet"/>
+      <w:lvlText w:val=""/>
+      <w:lvlJc w:val="left"/>
+      <w:pPr>
+        <w:ind w:left="720" w:hanging="360"/>
+      </w:pPr>
+      <w:rPr>
+        <w:rFonts w:ascii="Symbol" w:hAnsi="Symbol" w:hint="default"/>
+      </w:rPr>
+    </w:lvl>
+    <w:lvl w:ilvl="1" w:tplc="04140003" w:tentative="1">
+      <w:start w:val="1"/>
+      <w:numFmt w:val="bullet"/>
+      <w:lvlText w:val="o"/>
+      <w:lvlJc w:val="left"/>
+      <w:pPr>
+        <w:ind w:left="1440" w:hanging="360"/>
+      </w:pPr>
+      <w:rPr>
+        <w:rFonts w:ascii="Courier New" w:hAnsi="Courier New" w:cs="Courier New" w:hint="default"/>
+      </w:rPr>
+    </w:lvl>
+    <w:lvl w:ilvl="2" w:tplc="04140005" w:tentative="1">
+      <w:start w:val="1"/>
+      <w:numFmt w:val="bullet"/>
+      <w:lvlText w:val=""/>
+      <w:lvlJc w:val="left"/>
+      <w:pPr>
+        <w:ind w:left="2160" w:hanging="360"/>
+      </w:pPr>
+      <w:rPr>
+        <w:rFonts w:ascii="Wingdings" w:hAnsi="Wingdings" w:hint="default"/>
+      </w:rPr>
+    </w:lvl>
+    <w:lvl w:ilvl="3" w:tplc="04140001" w:tentative="1">
+      <w:start w:val="1"/>
+      <w:numFmt w:val="bullet"/>
+      <w:lvlText w:val=""/>
+      <w:lvlJc w:val="left"/>
+      <w:pPr>
+        <w:ind w:left="2880" w:hanging="360"/>
+      </w:pPr>
+      <w:rPr>
+        <w:rFonts w:ascii="Symbol" w:hAnsi="Symbol" w:hint="default"/>
+      </w:rPr>
+    </w:lvl>
+    <w:lvl w:ilvl="4" w:tplc="04140003" w:tentative="1">
+      <w:start w:val="1"/>
+      <w:numFmt w:val="bullet"/>
+      <w:lvlText w:val="o"/>
+      <w:lvlJc w:val="left"/>
+      <w:pPr>
+        <w:ind w:left="3600" w:hanging="360"/>
+      </w:pPr>
+      <w:rPr>
+        <w:rFonts w:ascii="Courier New" w:hAnsi="Courier New" w:cs="Courier New" w:hint="default"/>
+      </w:rPr>
+    </w:lvl>
+    <w:lvl w:ilvl="5" w:tplc="04140005" w:tentative="1">
+      <w:start w:val="1"/>
+      <w:numFmt w:val="bullet"/>
+      <w:lvlText w:val=""/>
+      <w:lvlJc w:val="left"/>
+      <w:pPr>
+        <w:ind w:left="4320" w:hanging="360"/>
+      </w:pPr>
+      <w:rPr>
+        <w:rFonts w:ascii="Wingdings" w:hAnsi="Wingdings" w:hint="default"/>
+      </w:rPr>
+    </w:lvl>
+    <w:lvl w:ilvl="6" w:tplc="04140001" w:tentative="1">
+      <w:start w:val="1"/>
+      <w:numFmt w:val="bullet"/>
+      <w:lvlText w:val=""/>
+      <w:lvlJc w:val="left"/>
+      <w:pPr>
+        <w:ind w:left="5040" w:hanging="360"/>
+      </w:pPr>
+      <w:rPr>
+        <w:rFonts w:ascii="Symbol" w:hAnsi="Symbol" w:hint="default"/>
+      </w:rPr>
+    </w:lvl>
+    <w:lvl w:ilvl="7" w:tplc="04140003" w:tentative="1">
+      <w:start w:val="1"/>
+      <w:numFmt w:val="bullet"/>
+      <w:lvlText w:val="o"/>
+      <w:lvlJc w:val="left"/>
+      <w:pPr>
+        <w:ind w:left="5760" w:hanging="360"/>
+      </w:pPr>
+      <w:rPr>
+        <w:rFonts w:ascii="Courier New" w:hAnsi="Courier New" w:cs="Courier New" w:hint="default"/>
+      </w:rPr>
+    </w:lvl>
+    <w:lvl w:ilvl="8" w:tplc="04140005" w:tentative="1">
+      <w:start w:val="1"/>
+      <w:numFmt w:val="bullet"/>
+      <w:lvlText w:val=""/>
+      <w:lvlJc w:val="left"/>
+      <w:pPr>
+        <w:ind w:left="6480" w:hanging="360"/>
+      </w:pPr>
+      <w:rPr>
+        <w:rFonts w:ascii="Wingdings" w:hAnsi="Wingdings" w:hint="default"/>
+      </w:rPr>
+    </w:lvl>
+  </w:abstractNum>
+  <w:abstractNum w:abstractNumId="12">
     <w:nsid w:val="2FA86E0D"/>
     <w:multiLevelType w:val="hybridMultilevel"/>
     <w:tmpl w:val="56A801DE"/>
@@ -2934,7 +3453,7 @@
       </w:rPr>
     </w:lvl>
   </w:abstractNum>
-  <w:abstractNum w:abstractNumId="12">
+  <w:abstractNum w:abstractNumId="13">
     <w:nsid w:val="366E4689"/>
     <w:multiLevelType w:val="hybridMultilevel"/>
     <w:tmpl w:val="9BD818D6"/>
@@ -3047,7 +3566,7 @@
       </w:rPr>
     </w:lvl>
   </w:abstractNum>
-  <w:abstractNum w:abstractNumId="13">
+  <w:abstractNum w:abstractNumId="14">
     <w:nsid w:val="39BE6178"/>
     <w:multiLevelType w:val="multilevel"/>
     <w:tmpl w:val="E4762DA6"/>
@@ -3164,7 +3683,7 @@
       </w:pPr>
     </w:lvl>
   </w:abstractNum>
-  <w:abstractNum w:abstractNumId="14">
+  <w:abstractNum w:abstractNumId="15">
     <w:nsid w:val="3CC64302"/>
     <w:multiLevelType w:val="hybridMultilevel"/>
     <w:tmpl w:val="2B105C3C"/>
@@ -3276,7 +3795,7 @@
       </w:rPr>
     </w:lvl>
   </w:abstractNum>
-  <w:abstractNum w:abstractNumId="15">
+  <w:abstractNum w:abstractNumId="16">
     <w:nsid w:val="420A3B66"/>
     <w:multiLevelType w:val="multilevel"/>
     <w:tmpl w:val="04A21682"/>
@@ -3374,7 +3893,7 @@
       </w:pPr>
     </w:lvl>
   </w:abstractNum>
-  <w:abstractNum w:abstractNumId="16">
+  <w:abstractNum w:abstractNumId="17">
     <w:nsid w:val="4D080216"/>
     <w:multiLevelType w:val="hybridMultilevel"/>
     <w:tmpl w:val="C90EB774"/>
@@ -3487,7 +4006,7 @@
       </w:rPr>
     </w:lvl>
   </w:abstractNum>
-  <w:abstractNum w:abstractNumId="17">
+  <w:abstractNum w:abstractNumId="18">
     <w:nsid w:val="4D811BA2"/>
     <w:multiLevelType w:val="hybridMultilevel"/>
     <w:tmpl w:val="35F084A4"/>
@@ -3600,7 +4119,7 @@
       </w:rPr>
     </w:lvl>
   </w:abstractNum>
-  <w:abstractNum w:abstractNumId="18">
+  <w:abstractNum w:abstractNumId="19">
     <w:nsid w:val="4EE2745E"/>
     <w:multiLevelType w:val="hybridMultilevel"/>
     <w:tmpl w:val="8CDC474A"/>
@@ -3712,7 +4231,7 @@
       </w:rPr>
     </w:lvl>
   </w:abstractNum>
-  <w:abstractNum w:abstractNumId="19">
+  <w:abstractNum w:abstractNumId="20">
     <w:nsid w:val="50732166"/>
     <w:multiLevelType w:val="hybridMultilevel"/>
     <w:tmpl w:val="315A9EB0"/>
@@ -3824,7 +4343,7 @@
       </w:rPr>
     </w:lvl>
   </w:abstractNum>
-  <w:abstractNum w:abstractNumId="20">
+  <w:abstractNum w:abstractNumId="21">
     <w:nsid w:val="50D3661C"/>
     <w:multiLevelType w:val="hybridMultilevel"/>
     <w:tmpl w:val="1488231C"/>
@@ -3937,7 +4456,7 @@
       </w:rPr>
     </w:lvl>
   </w:abstractNum>
-  <w:abstractNum w:abstractNumId="21">
+  <w:abstractNum w:abstractNumId="22">
     <w:nsid w:val="52222624"/>
     <w:multiLevelType w:val="hybridMultilevel"/>
     <w:tmpl w:val="EBDA903E"/>
@@ -4050,7 +4569,7 @@
       </w:rPr>
     </w:lvl>
   </w:abstractNum>
-  <w:abstractNum w:abstractNumId="22">
+  <w:abstractNum w:abstractNumId="23">
     <w:nsid w:val="525976CB"/>
     <w:multiLevelType w:val="multilevel"/>
     <w:tmpl w:val="5D54F5A2"/>
@@ -4163,7 +4682,120 @@
       </w:pPr>
     </w:lvl>
   </w:abstractNum>
-  <w:abstractNum w:abstractNumId="23">
+  <w:abstractNum w:abstractNumId="24">
+    <w:nsid w:val="561701F2"/>
+    <w:multiLevelType w:val="hybridMultilevel"/>
+    <w:tmpl w:val="7C22BDEC"/>
+    <w:lvl w:ilvl="0" w:tplc="04140001">
+      <w:start w:val="1"/>
+      <w:numFmt w:val="bullet"/>
+      <w:lvlText w:val=""/>
+      <w:lvlJc w:val="left"/>
+      <w:pPr>
+        <w:ind w:left="720" w:hanging="360"/>
+      </w:pPr>
+      <w:rPr>
+        <w:rFonts w:ascii="Symbol" w:hAnsi="Symbol" w:hint="default"/>
+      </w:rPr>
+    </w:lvl>
+    <w:lvl w:ilvl="1" w:tplc="04140003" w:tentative="1">
+      <w:start w:val="1"/>
+      <w:numFmt w:val="bullet"/>
+      <w:lvlText w:val="o"/>
+      <w:lvlJc w:val="left"/>
+      <w:pPr>
+        <w:ind w:left="1440" w:hanging="360"/>
+      </w:pPr>
+      <w:rPr>
+        <w:rFonts w:ascii="Courier New" w:hAnsi="Courier New" w:cs="Courier New" w:hint="default"/>
+      </w:rPr>
+    </w:lvl>
+    <w:lvl w:ilvl="2" w:tplc="04140005" w:tentative="1">
+      <w:start w:val="1"/>
+      <w:numFmt w:val="bullet"/>
+      <w:lvlText w:val=""/>
+      <w:lvlJc w:val="left"/>
+      <w:pPr>
+        <w:ind w:left="2160" w:hanging="360"/>
+      </w:pPr>
+      <w:rPr>
+        <w:rFonts w:ascii="Wingdings" w:hAnsi="Wingdings" w:hint="default"/>
+      </w:rPr>
+    </w:lvl>
+    <w:lvl w:ilvl="3" w:tplc="04140001" w:tentative="1">
+      <w:start w:val="1"/>
+      <w:numFmt w:val="bullet"/>
+      <w:lvlText w:val=""/>
+      <w:lvlJc w:val="left"/>
+      <w:pPr>
+        <w:ind w:left="2880" w:hanging="360"/>
+      </w:pPr>
+      <w:rPr>
+        <w:rFonts w:ascii="Symbol" w:hAnsi="Symbol" w:hint="default"/>
+      </w:rPr>
+    </w:lvl>
+    <w:lvl w:ilvl="4" w:tplc="04140003" w:tentative="1">
+      <w:start w:val="1"/>
+      <w:numFmt w:val="bullet"/>
+      <w:lvlText w:val="o"/>
+      <w:lvlJc w:val="left"/>
+      <w:pPr>
+        <w:ind w:left="3600" w:hanging="360"/>
+      </w:pPr>
+      <w:rPr>
+        <w:rFonts w:ascii="Courier New" w:hAnsi="Courier New" w:cs="Courier New" w:hint="default"/>
+      </w:rPr>
+    </w:lvl>
+    <w:lvl w:ilvl="5" w:tplc="04140005" w:tentative="1">
+      <w:start w:val="1"/>
+      <w:numFmt w:val="bullet"/>
+      <w:lvlText w:val=""/>
+      <w:lvlJc w:val="left"/>
+      <w:pPr>
+        <w:ind w:left="4320" w:hanging="360"/>
+      </w:pPr>
+      <w:rPr>
+        <w:rFonts w:ascii="Wingdings" w:hAnsi="Wingdings" w:hint="default"/>
+      </w:rPr>
+    </w:lvl>
+    <w:lvl w:ilvl="6" w:tplc="04140001" w:tentative="1">
+      <w:start w:val="1"/>
+      <w:numFmt w:val="bullet"/>
+      <w:lvlText w:val=""/>
+      <w:lvlJc w:val="left"/>
+      <w:pPr>
+        <w:ind w:left="5040" w:hanging="360"/>
+      </w:pPr>
+      <w:rPr>
+        <w:rFonts w:ascii="Symbol" w:hAnsi="Symbol" w:hint="default"/>
+      </w:rPr>
+    </w:lvl>
+    <w:lvl w:ilvl="7" w:tplc="04140003" w:tentative="1">
+      <w:start w:val="1"/>
+      <w:numFmt w:val="bullet"/>
+      <w:lvlText w:val="o"/>
+      <w:lvlJc w:val="left"/>
+      <w:pPr>
+        <w:ind w:left="5760" w:hanging="360"/>
+      </w:pPr>
+      <w:rPr>
+        <w:rFonts w:ascii="Courier New" w:hAnsi="Courier New" w:cs="Courier New" w:hint="default"/>
+      </w:rPr>
+    </w:lvl>
+    <w:lvl w:ilvl="8" w:tplc="04140005" w:tentative="1">
+      <w:start w:val="1"/>
+      <w:numFmt w:val="bullet"/>
+      <w:lvlText w:val=""/>
+      <w:lvlJc w:val="left"/>
+      <w:pPr>
+        <w:ind w:left="6480" w:hanging="360"/>
+      </w:pPr>
+      <w:rPr>
+        <w:rFonts w:ascii="Wingdings" w:hAnsi="Wingdings" w:hint="default"/>
+      </w:rPr>
+    </w:lvl>
+  </w:abstractNum>
+  <w:abstractNum w:abstractNumId="25">
     <w:nsid w:val="582133D7"/>
     <w:multiLevelType w:val="hybridMultilevel"/>
     <w:tmpl w:val="A7ACF630"/>
@@ -4252,7 +4884,7 @@
       </w:pPr>
     </w:lvl>
   </w:abstractNum>
-  <w:abstractNum w:abstractNumId="24">
+  <w:abstractNum w:abstractNumId="26">
     <w:nsid w:val="5FD95DF6"/>
     <w:multiLevelType w:val="hybridMultilevel"/>
     <w:tmpl w:val="B1A471F6"/>
@@ -4365,7 +4997,7 @@
       </w:rPr>
     </w:lvl>
   </w:abstractNum>
-  <w:abstractNum w:abstractNumId="25">
+  <w:abstractNum w:abstractNumId="27">
     <w:nsid w:val="607F20A9"/>
     <w:multiLevelType w:val="hybridMultilevel"/>
     <w:tmpl w:val="53B48FA6"/>
@@ -4478,7 +5110,7 @@
       </w:rPr>
     </w:lvl>
   </w:abstractNum>
-  <w:abstractNum w:abstractNumId="26">
+  <w:abstractNum w:abstractNumId="28">
     <w:nsid w:val="60C7793A"/>
     <w:multiLevelType w:val="hybridMultilevel"/>
     <w:tmpl w:val="F8E65484"/>
@@ -4591,7 +5223,96 @@
       </w:rPr>
     </w:lvl>
   </w:abstractNum>
-  <w:abstractNum w:abstractNumId="27">
+  <w:abstractNum w:abstractNumId="29">
+    <w:nsid w:val="65FE1334"/>
+    <w:multiLevelType w:val="hybridMultilevel"/>
+    <w:tmpl w:val="D71A8188"/>
+    <w:lvl w:ilvl="0" w:tplc="04140001">
+      <w:start w:val="1"/>
+      <w:numFmt w:val="bullet"/>
+      <w:lvlText w:val=""/>
+      <w:lvlJc w:val="left"/>
+      <w:pPr>
+        <w:ind w:left="720" w:hanging="360"/>
+      </w:pPr>
+      <w:rPr>
+        <w:rFonts w:ascii="Symbol" w:hAnsi="Symbol" w:hint="default"/>
+      </w:rPr>
+    </w:lvl>
+    <w:lvl w:ilvl="1" w:tplc="04140019" w:tentative="1">
+      <w:start w:val="1"/>
+      <w:numFmt w:val="lowerLetter"/>
+      <w:lvlText w:val="%2."/>
+      <w:lvlJc w:val="left"/>
+      <w:pPr>
+        <w:ind w:left="1440" w:hanging="360"/>
+      </w:pPr>
+    </w:lvl>
+    <w:lvl w:ilvl="2" w:tplc="0414001B" w:tentative="1">
+      <w:start w:val="1"/>
+      <w:numFmt w:val="lowerRoman"/>
+      <w:lvlText w:val="%3."/>
+      <w:lvlJc w:val="right"/>
+      <w:pPr>
+        <w:ind w:left="2160" w:hanging="180"/>
+      </w:pPr>
+    </w:lvl>
+    <w:lvl w:ilvl="3" w:tplc="0414000F" w:tentative="1">
+      <w:start w:val="1"/>
+      <w:numFmt w:val="decimal"/>
+      <w:lvlText w:val="%4."/>
+      <w:lvlJc w:val="left"/>
+      <w:pPr>
+        <w:ind w:left="2880" w:hanging="360"/>
+      </w:pPr>
+    </w:lvl>
+    <w:lvl w:ilvl="4" w:tplc="04140019" w:tentative="1">
+      <w:start w:val="1"/>
+      <w:numFmt w:val="lowerLetter"/>
+      <w:lvlText w:val="%5."/>
+      <w:lvlJc w:val="left"/>
+      <w:pPr>
+        <w:ind w:left="3600" w:hanging="360"/>
+      </w:pPr>
+    </w:lvl>
+    <w:lvl w:ilvl="5" w:tplc="0414001B" w:tentative="1">
+      <w:start w:val="1"/>
+      <w:numFmt w:val="lowerRoman"/>
+      <w:lvlText w:val="%6."/>
+      <w:lvlJc w:val="right"/>
+      <w:pPr>
+        <w:ind w:left="4320" w:hanging="180"/>
+      </w:pPr>
+    </w:lvl>
+    <w:lvl w:ilvl="6" w:tplc="0414000F" w:tentative="1">
+      <w:start w:val="1"/>
+      <w:numFmt w:val="decimal"/>
+      <w:lvlText w:val="%7."/>
+      <w:lvlJc w:val="left"/>
+      <w:pPr>
+        <w:ind w:left="5040" w:hanging="360"/>
+      </w:pPr>
+    </w:lvl>
+    <w:lvl w:ilvl="7" w:tplc="04140019" w:tentative="1">
+      <w:start w:val="1"/>
+      <w:numFmt w:val="lowerLetter"/>
+      <w:lvlText w:val="%8."/>
+      <w:lvlJc w:val="left"/>
+      <w:pPr>
+        <w:ind w:left="5760" w:hanging="360"/>
+      </w:pPr>
+    </w:lvl>
+    <w:lvl w:ilvl="8" w:tplc="0414001B" w:tentative="1">
+      <w:start w:val="1"/>
+      <w:numFmt w:val="lowerRoman"/>
+      <w:lvlText w:val="%9."/>
+      <w:lvlJc w:val="right"/>
+      <w:pPr>
+        <w:ind w:left="6480" w:hanging="180"/>
+      </w:pPr>
+    </w:lvl>
+  </w:abstractNum>
+  <w:abstractNum w:abstractNumId="30">
     <w:nsid w:val="6776756D"/>
     <w:multiLevelType w:val="hybridMultilevel"/>
     <w:tmpl w:val="9D76368E"/>
@@ -4680,7 +5401,7 @@
       </w:pPr>
     </w:lvl>
   </w:abstractNum>
-  <w:abstractNum w:abstractNumId="28">
+  <w:abstractNum w:abstractNumId="31">
     <w:nsid w:val="6887542B"/>
     <w:multiLevelType w:val="multilevel"/>
     <w:tmpl w:val="C9789F88"/>
@@ -4766,7 +5487,7 @@
       </w:pPr>
     </w:lvl>
   </w:abstractNum>
-  <w:abstractNum w:abstractNumId="29">
+  <w:abstractNum w:abstractNumId="32">
     <w:nsid w:val="70246C4D"/>
     <w:multiLevelType w:val="hybridMultilevel"/>
     <w:tmpl w:val="4816D958"/>
@@ -4879,7 +5600,7 @@
       </w:rPr>
     </w:lvl>
   </w:abstractNum>
-  <w:abstractNum w:abstractNumId="30">
+  <w:abstractNum w:abstractNumId="33">
     <w:nsid w:val="722C410A"/>
     <w:multiLevelType w:val="hybridMultilevel"/>
     <w:tmpl w:val="F140D2E6"/>
@@ -4969,7 +5690,7 @@
       </w:pPr>
     </w:lvl>
   </w:abstractNum>
-  <w:abstractNum w:abstractNumId="31">
+  <w:abstractNum w:abstractNumId="34">
     <w:nsid w:val="73FE39FB"/>
     <w:multiLevelType w:val="multilevel"/>
     <w:tmpl w:val="3126C87A"/>
@@ -5086,7 +5807,93 @@
       </w:pPr>
     </w:lvl>
   </w:abstractNum>
-  <w:abstractNum w:abstractNumId="32">
+  <w:abstractNum w:abstractNumId="35">
+    <w:nsid w:val="74D27CEF"/>
+    <w:multiLevelType w:val="hybridMultilevel"/>
+    <w:tmpl w:val="744E47B4"/>
+    <w:lvl w:ilvl="0" w:tplc="0414000F">
+      <w:start w:val="1"/>
+      <w:numFmt w:val="decimal"/>
+      <w:lvlText w:val="%1."/>
+      <w:lvlJc w:val="left"/>
+      <w:pPr>
+        <w:ind w:left="720" w:hanging="360"/>
+      </w:pPr>
+    </w:lvl>
+    <w:lvl w:ilvl="1" w:tplc="04140019" w:tentative="1">
+      <w:start w:val="1"/>
+      <w:numFmt w:val="lowerLetter"/>
+      <w:lvlText w:val="%2."/>
+      <w:lvlJc w:val="left"/>
+      <w:pPr>
+        <w:ind w:left="1440" w:hanging="360"/>
+      </w:pPr>
+    </w:lvl>
+    <w:lvl w:ilvl="2" w:tplc="0414001B" w:tentative="1">
+      <w:start w:val="1"/>
+      <w:numFmt w:val="lowerRoman"/>
+      <w:lvlText w:val="%3."/>
+      <w:lvlJc w:val="right"/>
+      <w:pPr>
+        <w:ind w:left="2160" w:hanging="180"/>
+      </w:pPr>
+    </w:lvl>
+    <w:lvl w:ilvl="3" w:tplc="0414000F" w:tentative="1">
+      <w:start w:val="1"/>
+      <w:numFmt w:val="decimal"/>
+      <w:lvlText w:val="%4."/>
+      <w:lvlJc w:val="left"/>
+      <w:pPr>
+        <w:ind w:left="2880" w:hanging="360"/>
+      </w:pPr>
+    </w:lvl>
+    <w:lvl w:ilvl="4" w:tplc="04140019" w:tentative="1">
+      <w:start w:val="1"/>
+      <w:numFmt w:val="lowerLetter"/>
+      <w:lvlText w:val="%5."/>
+      <w:lvlJc w:val="left"/>
+      <w:pPr>
+        <w:ind w:left="3600" w:hanging="360"/>
+      </w:pPr>
+    </w:lvl>
+    <w:lvl w:ilvl="5" w:tplc="0414001B" w:tentative="1">
+      <w:start w:val="1"/>
+      <w:numFmt w:val="lowerRoman"/>
+      <w:lvlText w:val="%6."/>
+      <w:lvlJc w:val="right"/>
+      <w:pPr>
+        <w:ind w:left="4320" w:hanging="180"/>
+      </w:pPr>
+    </w:lvl>
+    <w:lvl w:ilvl="6" w:tplc="0414000F" w:tentative="1">
+      <w:start w:val="1"/>
+      <w:numFmt w:val="decimal"/>
+      <w:lvlText w:val="%7."/>
+      <w:lvlJc w:val="left"/>
+      <w:pPr>
+        <w:ind w:left="5040" w:hanging="360"/>
+      </w:pPr>
+    </w:lvl>
+    <w:lvl w:ilvl="7" w:tplc="04140019" w:tentative="1">
+      <w:start w:val="1"/>
+      <w:numFmt w:val="lowerLetter"/>
+      <w:lvlText w:val="%8."/>
+      <w:lvlJc w:val="left"/>
+      <w:pPr>
+        <w:ind w:left="5760" w:hanging="360"/>
+      </w:pPr>
+    </w:lvl>
+    <w:lvl w:ilvl="8" w:tplc="0414001B" w:tentative="1">
+      <w:start w:val="1"/>
+      <w:numFmt w:val="lowerRoman"/>
+      <w:lvlText w:val="%9."/>
+      <w:lvlJc w:val="right"/>
+      <w:pPr>
+        <w:ind w:left="6480" w:hanging="180"/>
+      </w:pPr>
+    </w:lvl>
+  </w:abstractNum>
+  <w:abstractNum w:abstractNumId="36">
     <w:nsid w:val="7BF65D85"/>
     <w:multiLevelType w:val="hybridMultilevel"/>
     <w:tmpl w:val="CA20E9DA"/>
@@ -5203,19 +6010,19 @@
     <w:abstractNumId w:val="0"/>
   </w:num>
   <w:num w:numId="2">
-    <w:abstractNumId w:val="28"/>
+    <w:abstractNumId w:val="31"/>
   </w:num>
   <w:num w:numId="3">
     <w:abstractNumId w:val="4"/>
   </w:num>
   <w:num w:numId="4">
-    <w:abstractNumId w:val="15"/>
+    <w:abstractNumId w:val="16"/>
   </w:num>
   <w:num w:numId="5">
-    <w:abstractNumId w:val="17"/>
+    <w:abstractNumId w:val="18"/>
   </w:num>
   <w:num w:numId="6">
-    <w:abstractNumId w:val="24"/>
+    <w:abstractNumId w:val="26"/>
   </w:num>
   <w:num w:numId="7">
     <w:abstractNumId w:val="10"/>
@@ -5224,25 +6031,25 @@
     <w:abstractNumId w:val="1"/>
   </w:num>
   <w:num w:numId="9">
-    <w:abstractNumId w:val="32"/>
+    <w:abstractNumId w:val="36"/>
   </w:num>
   <w:num w:numId="10">
-    <w:abstractNumId w:val="11"/>
+    <w:abstractNumId w:val="12"/>
   </w:num>
   <w:num w:numId="11">
-    <w:abstractNumId w:val="31"/>
+    <w:abstractNumId w:val="34"/>
   </w:num>
   <w:num w:numId="12">
-    <w:abstractNumId w:val="13"/>
+    <w:abstractNumId w:val="14"/>
   </w:num>
   <w:num w:numId="13">
-    <w:abstractNumId w:val="22"/>
+    <w:abstractNumId w:val="23"/>
   </w:num>
   <w:num w:numId="14">
     <w:abstractNumId w:val="9"/>
   </w:num>
   <w:num w:numId="15">
-    <w:abstractNumId w:val="12"/>
+    <w:abstractNumId w:val="13"/>
   </w:num>
   <w:num w:numId="16">
     <w:abstractNumId w:val="8"/>
@@ -5251,37 +6058,37 @@
     <w:abstractNumId w:val="6"/>
   </w:num>
   <w:num w:numId="18">
-    <w:abstractNumId w:val="20"/>
+    <w:abstractNumId w:val="21"/>
   </w:num>
   <w:num w:numId="19">
+    <w:abstractNumId w:val="30"/>
+  </w:num>
+  <w:num w:numId="20">
+    <w:abstractNumId w:val="28"/>
+  </w:num>
+  <w:num w:numId="21">
     <w:abstractNumId w:val="27"/>
   </w:num>
-  <w:num w:numId="20">
-    <w:abstractNumId w:val="26"/>
+  <w:num w:numId="22">
+    <w:abstractNumId w:val="32"/>
   </w:num>
-  <w:num w:numId="21">
+  <w:num w:numId="23">
+    <w:abstractNumId w:val="17"/>
+  </w:num>
+  <w:num w:numId="24">
+    <w:abstractNumId w:val="22"/>
+  </w:num>
+  <w:num w:numId="25">
     <w:abstractNumId w:val="25"/>
   </w:num>
-  <w:num w:numId="22">
-    <w:abstractNumId w:val="29"/>
-  </w:num>
-  <w:num w:numId="23">
-    <w:abstractNumId w:val="16"/>
-  </w:num>
-  <w:num w:numId="24">
-    <w:abstractNumId w:val="21"/>
-  </w:num>
-  <w:num w:numId="25">
-    <w:abstractNumId w:val="23"/>
-  </w:num>
   <w:num w:numId="26">
-    <w:abstractNumId w:val="14"/>
+    <w:abstractNumId w:val="15"/>
   </w:num>
   <w:num w:numId="27">
     <w:abstractNumId w:val="5"/>
   </w:num>
   <w:num w:numId="28">
-    <w:abstractNumId w:val="30"/>
+    <w:abstractNumId w:val="33"/>
   </w:num>
   <w:num w:numId="29">
     <w:abstractNumId w:val="2"/>
@@ -5293,10 +6100,22 @@
     <w:abstractNumId w:val="3"/>
   </w:num>
   <w:num w:numId="32">
+    <w:abstractNumId w:val="20"/>
+  </w:num>
+  <w:num w:numId="33">
     <w:abstractNumId w:val="19"/>
   </w:num>
-  <w:num w:numId="33">
-    <w:abstractNumId w:val="18"/>
+  <w:num w:numId="34">
+    <w:abstractNumId w:val="24"/>
+  </w:num>
+  <w:num w:numId="35">
+    <w:abstractNumId w:val="11"/>
+  </w:num>
+  <w:num w:numId="36">
+    <w:abstractNumId w:val="35"/>
+  </w:num>
+  <w:num w:numId="37">
+    <w:abstractNumId w:val="29"/>
   </w:num>
 </w:numbering>
 </file>
@@ -6384,7 +7203,7 @@
 </file>
 
 <file path=customXml/itemProps1.xml><?xml version="1.0" encoding="utf-8"?>
-<ds:datastoreItem xmlns:ds="http://schemas.openxmlformats.org/officeDocument/2006/customXml" ds:itemID="{818CCDCA-422C-48BF-A66C-0004C5311876}">
+<ds:datastoreItem xmlns:ds="http://schemas.openxmlformats.org/officeDocument/2006/customXml" ds:itemID="{F0E4912A-324E-454D-BE69-AC85ABDCB0ED}">
   <ds:schemaRefs>
     <ds:schemaRef ds:uri="http://schemas.openxmlformats.org/officeDocument/2006/bibliography"/>
   </ds:schemaRefs>

</xml_diff>